<commit_message>
removed dob and address
</commit_message>
<xml_diff>
--- a/resumenew.docx
+++ b/resumenew.docx
@@ -12,7 +12,7 @@
         <w:t>Jay Kelly</w:t>
       </w:r>
     </w:p>
-    <w:p xmlns:wp14="http://schemas.microsoft.com/office/word/2010/wordml" wp14:textId="4D56E8E6">
+    <w:p xmlns:wp14="http://schemas.microsoft.com/office/word/2010/wordml" wp14:noSpellErr="1" wp14:textId="381386BE">
       <w:pPr>
         <w:pStyle w:val="ContactInfo"/>
         <w:spacing w:before="0" w:after="480"/>
@@ -23,29 +23,9 @@
       </w:pPr>
       <w:r>
         <w:rPr/>
-        <w:t xml:space="preserve">3/27 </w:t>
+        <w:t xml:space="preserve"> 0458385114  </w:t>
       </w:r>
-      <w:proofErr w:type="spellStart"/>
-      <w:r>
-        <w:rPr/>
-        <w:t>Mahia</w:t>
-      </w:r>
-      <w:proofErr w:type="spellEnd"/>
-      <w:r>
-        <w:rPr/>
-        <w:t xml:space="preserve"> </w:t>
-      </w:r>
-      <w:proofErr w:type="spellStart"/>
-      <w:r>
-        <w:rPr/>
-        <w:t>Tce</w:t>
-      </w:r>
-      <w:proofErr w:type="spellEnd"/>
-      <w:r>
-        <w:rPr/>
-        <w:t xml:space="preserve">  Kings Beach, QLD 4551  DOB: 16/10/1981  0458385114  </w:t>
-      </w:r>
-      <w:hyperlink r:id="R71b3ff22cec94789">
+      <w:hyperlink r:id="Rd53f95f0eedc45c7">
         <w:r>
           <w:rPr>
             <w:rStyle w:val="InternetLink"/>
@@ -60,7 +40,7 @@
         </w:rPr>
         <w:t xml:space="preserve">  </w:t>
       </w:r>
-      <w:hyperlink r:id="R1778e485df25459f">
+      <w:hyperlink r:id="R7c4002e2bb5246ed">
         <w:r>
           <w:rPr>
             <w:rStyle w:val="Hyperlink"/>
@@ -582,7 +562,7 @@
         <w:t>Website maintenance, repair and full site development.</w:t>
       </w:r>
     </w:p>
-    <w:p xmlns:wp14="http://schemas.microsoft.com/office/word/2010/wordml" wp14:textId="50FD19DE">
+    <w:p xmlns:wp14="http://schemas.microsoft.com/office/word/2010/wordml" wp14:textId="50FD19DE" w14:noSpellErr="1">
       <w:pPr>
         <w:pStyle w:val="Normal"/>
       </w:pPr>

</xml_diff>